<commit_message>
updated test cases again
</commit_message>
<xml_diff>
--- a/Lab4_Deliverables/Test Cases.docx
+++ b/Lab4_Deliverables/Test Cases.docx
@@ -670,6 +670,13 @@
         </w:rPr>
         <w:t xml:space="preserve"> Cases Performed</w:t>
       </w:r>
+      <w:r>
+        <w:rPr>
+          <w:sz w:val="24"/>
+          <w:szCs w:val="24"/>
+        </w:rPr>
+        <w:t xml:space="preserve"> (Black Box)</w:t>
+      </w:r>
     </w:p>
     <w:tbl>
       <w:tblPr>
@@ -2973,6 +2980,13 @@
           <w:szCs w:val="24"/>
         </w:rPr>
       </w:pPr>
+      <w:r>
+        <w:rPr>
+          <w:sz w:val="24"/>
+          <w:szCs w:val="24"/>
+        </w:rPr>
+        <w:t>Test Cases Performed (Black Box)</w:t>
+      </w:r>
     </w:p>
     <w:tbl>
       <w:tblPr>
@@ -4733,6 +4747,14 @@
         </w:tc>
       </w:tr>
     </w:tbl>
+    <w:p>
+      <w:pPr>
+        <w:rPr>
+          <w:sz w:val="24"/>
+          <w:szCs w:val="24"/>
+        </w:rPr>
+      </w:pPr>
+    </w:p>
     <w:p>
       <w:pPr>
         <w:rPr>
@@ -4801,7 +4823,6 @@
           <w:sz w:val="24"/>
           <w:szCs w:val="24"/>
         </w:rPr>
-        <w:lastRenderedPageBreak/>
         <w:t>White Box Testing</w:t>
       </w:r>
     </w:p>
@@ -4953,6 +4974,22 @@
         </w:rPr>
       </w:pPr>
     </w:p>
+    <w:p>
+      <w:pPr>
+        <w:rPr>
+          <w:sz w:val="24"/>
+          <w:szCs w:val="24"/>
+        </w:rPr>
+      </w:pPr>
+      <w:r>
+        <w:rPr>
+          <w:sz w:val="24"/>
+          <w:szCs w:val="24"/>
+        </w:rPr>
+        <w:lastRenderedPageBreak/>
+        <w:t>Test Cases Performed (White Box)</w:t>
+      </w:r>
+    </w:p>
     <w:tbl>
       <w:tblPr>
         <w:tblStyle w:val="TableGrid"/>
@@ -4983,7 +5020,6 @@
                 <w:sz w:val="24"/>
                 <w:szCs w:val="24"/>
               </w:rPr>
-              <w:lastRenderedPageBreak/>
               <w:t xml:space="preserve">Test </w:t>
             </w:r>
             <w:r>

</xml_diff>